<commit_message>
Exercises: Razor Engine (8)
</commit_message>
<xml_diff>
--- a/03/Tasks/3. CSharp-Frameworks-ASPNET-Razor-Engine-Exercises.docx
+++ b/03/Tasks/3. CSharp-Frameworks-ASPNET-Razor-Engine-Exercises.docx
@@ -807,117 +807,174 @@
           </wp:inline>
         </w:drawing>
       </w:r>
+    </w:p>
+    <w:p>
+      <w:pPr>
+        <w:pStyle w:val="Heading2"/>
+        <w:spacing w:before="120" w:after="80"/>
+        <w:ind w:left="426" w:hanging="426"/>
+        <w:rPr>
+          <w:highlight w:val="green"/>
+        </w:rPr>
+      </w:pPr>
+      <w:r>
+        <w:rPr>
+          <w:highlight w:val="green"/>
+        </w:rPr>
+        <w:t>Image Helper</w:t>
+      </w:r>
       <w:bookmarkStart w:id="0" w:name="_GoBack"/>
       <w:bookmarkEnd w:id="0"/>
     </w:p>
     <w:p>
       <w:pPr>
-        <w:pStyle w:val="Heading2"/>
-        <w:spacing w:before="120" w:after="80"/>
-        <w:ind w:left="426" w:hanging="426"/>
-      </w:pPr>
-      <w:r>
-        <w:t>Image Helper</w:t>
+        <w:rPr>
+          <w:highlight w:val="green"/>
+        </w:rPr>
+      </w:pPr>
+      <w:r>
+        <w:rPr>
+          <w:highlight w:val="green"/>
+        </w:rPr>
+        <w:t xml:space="preserve">Create </w:t>
+      </w:r>
+      <w:r>
+        <w:rPr>
+          <w:b/>
+          <w:highlight w:val="green"/>
+        </w:rPr>
+        <w:t xml:space="preserve">custom Helper </w:t>
+      </w:r>
+      <w:r>
+        <w:rPr>
+          <w:b/>
+          <w:highlight w:val="green"/>
+        </w:rPr>
+        <w:t>exte</w:t>
+      </w:r>
+      <w:r>
+        <w:rPr>
+          <w:b/>
+          <w:highlight w:val="green"/>
+        </w:rPr>
+        <w:t>nsion</w:t>
+      </w:r>
+      <w:r>
+        <w:rPr>
+          <w:highlight w:val="green"/>
+        </w:rPr>
+        <w:t xml:space="preserve"> to allow </w:t>
+      </w:r>
+      <w:r>
+        <w:rPr>
+          <w:highlight w:val="green"/>
+        </w:rPr>
+        <w:t>you</w:t>
+      </w:r>
+      <w:r>
+        <w:rPr>
+          <w:highlight w:val="green"/>
+        </w:rPr>
+        <w:t xml:space="preserve"> to</w:t>
+      </w:r>
+      <w:r>
+        <w:rPr>
+          <w:highlight w:val="green"/>
+        </w:rPr>
+        <w:t xml:space="preserve"> </w:t>
+      </w:r>
+      <w:r>
+        <w:rPr>
+          <w:b/>
+          <w:highlight w:val="green"/>
+        </w:rPr>
+        <w:t>add images</w:t>
+      </w:r>
+      <w:r>
+        <w:rPr>
+          <w:highlight w:val="green"/>
+        </w:rPr>
+        <w:t xml:space="preserve"> easily to a web page, by providing </w:t>
+      </w:r>
+      <w:r>
+        <w:rPr>
+          <w:b/>
+          <w:highlight w:val="green"/>
+        </w:rPr>
+        <w:t>URL</w:t>
+      </w:r>
+      <w:r>
+        <w:rPr>
+          <w:highlight w:val="green"/>
+        </w:rPr>
+        <w:t xml:space="preserve"> or </w:t>
+      </w:r>
+      <w:r>
+        <w:rPr>
+          <w:b/>
+          <w:highlight w:val="green"/>
+        </w:rPr>
+        <w:t>path</w:t>
+      </w:r>
+      <w:r>
+        <w:rPr>
+          <w:highlight w:val="green"/>
+        </w:rPr>
+        <w:t xml:space="preserve"> to the image and </w:t>
+      </w:r>
+      <w:r>
+        <w:rPr>
+          <w:b/>
+          <w:highlight w:val="green"/>
+        </w:rPr>
+        <w:t>alternative text</w:t>
+      </w:r>
+      <w:r>
+        <w:rPr>
+          <w:b/>
+          <w:highlight w:val="green"/>
+        </w:rPr>
+        <w:t>, width</w:t>
+      </w:r>
+      <w:r>
+        <w:rPr>
+          <w:highlight w:val="green"/>
+        </w:rPr>
+        <w:t xml:space="preserve"> and </w:t>
+      </w:r>
+      <w:r>
+        <w:rPr>
+          <w:b/>
+          <w:highlight w:val="green"/>
+        </w:rPr>
+        <w:t>height</w:t>
+      </w:r>
+      <w:r>
+        <w:rPr>
+          <w:highlight w:val="green"/>
+        </w:rPr>
+        <w:t xml:space="preserve"> as optional parameters.</w:t>
       </w:r>
     </w:p>
     <w:p>
-      <w:r>
-        <w:t xml:space="preserve">Create </w:t>
-      </w:r>
-      <w:r>
-        <w:rPr>
-          <w:b/>
-        </w:rPr>
-        <w:t xml:space="preserve">custom Helper </w:t>
-      </w:r>
-      <w:r>
-        <w:rPr>
-          <w:b/>
-        </w:rPr>
-        <w:t>exte</w:t>
-      </w:r>
-      <w:r>
-        <w:rPr>
-          <w:b/>
-        </w:rPr>
-        <w:t>nsion</w:t>
-      </w:r>
-      <w:r>
-        <w:t xml:space="preserve"> to allow </w:t>
-      </w:r>
-      <w:r>
-        <w:t>you</w:t>
-      </w:r>
-      <w:r>
-        <w:t xml:space="preserve"> to</w:t>
-      </w:r>
-      <w:r>
-        <w:t xml:space="preserve"> </w:t>
-      </w:r>
-      <w:r>
-        <w:rPr>
-          <w:b/>
-        </w:rPr>
-        <w:t>add images</w:t>
-      </w:r>
-      <w:r>
-        <w:t xml:space="preserve"> easily to a web page, by providing </w:t>
-      </w:r>
-      <w:r>
-        <w:rPr>
-          <w:b/>
-        </w:rPr>
-        <w:t>URL</w:t>
-      </w:r>
-      <w:r>
-        <w:t xml:space="preserve"> or </w:t>
-      </w:r>
-      <w:r>
-        <w:rPr>
-          <w:b/>
-        </w:rPr>
-        <w:t>path</w:t>
-      </w:r>
-      <w:r>
-        <w:t xml:space="preserve"> to the image and </w:t>
-      </w:r>
-      <w:r>
-        <w:rPr>
-          <w:b/>
-        </w:rPr>
-        <w:t>alternative text</w:t>
-      </w:r>
-      <w:r>
-        <w:rPr>
-          <w:b/>
-        </w:rPr>
-        <w:t>, width</w:t>
-      </w:r>
-      <w:r>
-        <w:t xml:space="preserve"> and </w:t>
-      </w:r>
-      <w:r>
-        <w:rPr>
-          <w:b/>
-        </w:rPr>
-        <w:t>height</w:t>
-      </w:r>
-      <w:r>
-        <w:t xml:space="preserve"> as optional parameters.</w:t>
+      <w:pPr>
+        <w:pStyle w:val="Heading3"/>
+        <w:rPr>
+          <w:highlight w:val="green"/>
+        </w:rPr>
+      </w:pPr>
+      <w:r>
+        <w:rPr>
+          <w:highlight w:val="green"/>
+        </w:rPr>
+        <w:t>Examples</w:t>
       </w:r>
     </w:p>
     <w:p>
-      <w:pPr>
-        <w:pStyle w:val="Heading3"/>
-      </w:pPr>
-      <w:r>
-        <w:t>Examples</w:t>
-      </w:r>
-    </w:p>
-    <w:p>
       <w:r>
         <w:rPr>
           <w:noProof/>
+          <w:highlight w:val="green"/>
         </w:rPr>
         <w:drawing>
           <wp:inline distT="0" distB="0" distL="0" distR="0">
@@ -3277,7 +3334,7 @@
         </mc:Choice>
         <mc:Fallback>
           <w:pict>
-            <v:line w14:anchorId="06065E44" id="Straight Connector 1" o:spid="_x0000_s1026" style="position:absolute;flip:y;z-index:251666432;visibility:visible;mso-wrap-style:square;mso-wrap-distance-left:9pt;mso-wrap-distance-top:0;mso-wrap-distance-right:9pt;mso-wrap-distance-bottom:0;mso-position-horizontal:absolute;mso-position-horizontal-relative:text;mso-position-vertical:absolute;mso-position-vertical-relative:text" from="-.1pt,5.2pt" to="520.7pt,5.2pt" o:gfxdata="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" strokecolor="#f37123" strokeweight="1pt">
+            <v:line w14:anchorId="636776C9" id="Straight Connector 1" o:spid="_x0000_s1026" style="position:absolute;flip:y;z-index:251666432;visibility:visible;mso-wrap-style:square;mso-wrap-distance-left:9pt;mso-wrap-distance-top:0;mso-wrap-distance-right:9pt;mso-wrap-distance-bottom:0;mso-position-horizontal:absolute;mso-position-horizontal-relative:text;mso-position-vertical:absolute;mso-position-vertical-relative:text" from="-.1pt,5.2pt" to="520.7pt,5.2pt" o:gfxdata="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" strokecolor="#f37123" strokeweight="1pt">
               <v:stroke endcap="round"/>
             </v:line>
           </w:pict>
@@ -4436,7 +4493,7 @@
                           <wp:extent cx="200025" cy="200025"/>
                           <wp:effectExtent l="0" t="0" r="9525" b="9525"/>
                           <wp:docPr id="73" name="Picture 73" title="Software University Foundation">
-                            <a:hlinkClick xmlns:a="http://schemas.openxmlformats.org/drawingml/2006/main" r:id="rId25"/>
+                            <a:hlinkClick xmlns:a="http://schemas.openxmlformats.org/drawingml/2006/main" r:id="rId1"/>
                           </wp:docPr>
                           <wp:cNvGraphicFramePr/>
                           <a:graphic xmlns:a="http://schemas.openxmlformats.org/drawingml/2006/main">
@@ -4444,7 +4501,7 @@
                               <pic:pic xmlns:pic="http://schemas.openxmlformats.org/drawingml/2006/picture">
                                 <pic:nvPicPr>
                                   <pic:cNvPr id="94" name="Picture 4" title="Software University Foundation">
-                                    <a:hlinkClick r:id="rId25"/>
+                                    <a:hlinkClick r:id="rId1"/>
                                   </pic:cNvPr>
                                   <pic:cNvPicPr/>
                                 </pic:nvPicPr>
@@ -10994,7 +11051,7 @@
 </file>
 
 <file path=customXml/itemProps1.xml><?xml version="1.0" encoding="utf-8"?>
-<ds:datastoreItem xmlns:ds="http://schemas.openxmlformats.org/officeDocument/2006/customXml" ds:itemID="{971F8765-92D5-48EC-ACD1-1CA4F6A0FD49}">
+<ds:datastoreItem xmlns:ds="http://schemas.openxmlformats.org/officeDocument/2006/customXml" ds:itemID="{0B0138F7-30FE-4005-8634-C20EEC6AE3D9}">
   <ds:schemaRefs>
     <ds:schemaRef ds:uri="http://schemas.openxmlformats.org/officeDocument/2006/bibliography"/>
   </ds:schemaRefs>

</xml_diff>

<commit_message>
Exercises: Razor Engine (9)
</commit_message>
<xml_diff>
--- a/03/Tasks/3. CSharp-Frameworks-ASPNET-Razor-Engine-Exercises.docx
+++ b/03/Tasks/3. CSharp-Frameworks-ASPNET-Razor-Engine-Exercises.docx
@@ -823,8 +823,6 @@
         </w:rPr>
         <w:t>Image Helper</w:t>
       </w:r>
-      <w:bookmarkStart w:id="0" w:name="_GoBack"/>
-      <w:bookmarkEnd w:id="0"/>
     </w:p>
     <w:p>
       <w:pPr>
@@ -1029,19 +1027,41 @@
     <w:p>
       <w:pPr>
         <w:pStyle w:val="Heading2"/>
-      </w:pPr>
-      <w:r>
+        <w:rPr>
+          <w:highlight w:val="green"/>
+        </w:rPr>
+      </w:pPr>
+      <w:bookmarkStart w:id="0" w:name="_GoBack"/>
+      <w:r>
+        <w:rPr>
+          <w:highlight w:val="green"/>
+        </w:rPr>
         <w:t>YouT</w:t>
       </w:r>
       <w:r>
+        <w:rPr>
+          <w:highlight w:val="green"/>
+        </w:rPr>
         <w:t>ube Embedder</w:t>
       </w:r>
     </w:p>
+    <w:bookmarkEnd w:id="0"/>
     <w:p>
-      <w:r>
+      <w:pPr>
+        <w:rPr>
+          <w:highlight w:val="green"/>
+        </w:rPr>
+      </w:pPr>
+      <w:r>
+        <w:rPr>
+          <w:highlight w:val="green"/>
+        </w:rPr>
         <w:t>Create custom helper extension that allow you to easily embed videos from YouTube by just providing the ID of the video and as optional parameters width and height. The default width is 560 and default height is 315.</w:t>
       </w:r>
       <w:r>
+        <w:rPr>
+          <w:highlight w:val="green"/>
+        </w:rPr>
         <w:t xml:space="preserve"> You can use the following HTML template to embed video on a page</w:t>
       </w:r>
     </w:p>
@@ -1054,48 +1074,72 @@
           <w:bottom w:val="single" w:sz="4" w:space="1" w:color="auto"/>
           <w:right w:val="single" w:sz="4" w:space="4" w:color="auto"/>
         </w:pBdr>
-      </w:pPr>
-      <w:r>
+        <w:rPr>
+          <w:highlight w:val="green"/>
+        </w:rPr>
+      </w:pPr>
+      <w:r>
+        <w:rPr>
+          <w:highlight w:val="green"/>
+        </w:rPr>
         <w:t xml:space="preserve"> </w:t>
       </w:r>
       <w:r>
-        <w:t>&lt;iframe width="{width}</w:t>
-      </w:r>
-      <w:r>
-        <w:t>" height="</w:t>
-      </w:r>
-      <w:r>
-        <w:t>{height}</w:t>
-      </w:r>
-      <w:r>
+        <w:rPr>
+          <w:highlight w:val="green"/>
+        </w:rPr>
+        <w:t>&lt;iframe width="{width}" height="{height}</w:t>
+      </w:r>
+      <w:r>
+        <w:rPr>
+          <w:highlight w:val="green"/>
+        </w:rPr>
         <w:t>"</w:t>
       </w:r>
       <w:r>
+        <w:rPr>
+          <w:highlight w:val="green"/>
+        </w:rPr>
         <w:br/>
         <w:t xml:space="preserve"> </w:t>
       </w:r>
       <w:r>
-        <w:t>src="https://www.youtube.com/embed/</w:t>
-      </w:r>
-      <w:r>
-        <w:t>{videoId}</w:t>
-      </w:r>
-      <w:r>
+        <w:rPr>
+          <w:highlight w:val="green"/>
+        </w:rPr>
+        <w:t>src="https://www.youtube.com/embed/{videoId}</w:t>
+      </w:r>
+      <w:r>
+        <w:rPr>
+          <w:highlight w:val="green"/>
+        </w:rPr>
         <w:t>" frameborder="0"</w:t>
       </w:r>
       <w:r>
+        <w:rPr>
+          <w:highlight w:val="green"/>
+        </w:rPr>
         <w:br/>
         <w:t xml:space="preserve"> </w:t>
       </w:r>
       <w:r>
+        <w:rPr>
+          <w:highlight w:val="green"/>
+        </w:rPr>
         <w:t>allowfullscreen&gt;&lt;/iframe&gt;</w:t>
       </w:r>
     </w:p>
     <w:p>
       <w:pPr>
         <w:pStyle w:val="Heading3"/>
-      </w:pPr>
-      <w:r>
+        <w:rPr>
+          <w:highlight w:val="green"/>
+        </w:rPr>
+      </w:pPr>
+      <w:r>
+        <w:rPr>
+          <w:highlight w:val="green"/>
+        </w:rPr>
         <w:t>Examples</w:t>
       </w:r>
     </w:p>
@@ -1103,6 +1147,7 @@
       <w:r>
         <w:rPr>
           <w:noProof/>
+          <w:highlight w:val="green"/>
         </w:rPr>
         <w:drawing>
           <wp:inline distT="0" distB="0" distL="0" distR="0">
@@ -3334,7 +3379,7 @@
         </mc:Choice>
         <mc:Fallback>
           <w:pict>
-            <v:line w14:anchorId="636776C9" id="Straight Connector 1" o:spid="_x0000_s1026" style="position:absolute;flip:y;z-index:251666432;visibility:visible;mso-wrap-style:square;mso-wrap-distance-left:9pt;mso-wrap-distance-top:0;mso-wrap-distance-right:9pt;mso-wrap-distance-bottom:0;mso-position-horizontal:absolute;mso-position-horizontal-relative:text;mso-position-vertical:absolute;mso-position-vertical-relative:text" from="-.1pt,5.2pt" to="520.7pt,5.2pt" o:gfxdata="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" strokecolor="#f37123" strokeweight="1pt">
+            <v:line w14:anchorId="499B10A5" id="Straight Connector 1" o:spid="_x0000_s1026" style="position:absolute;flip:y;z-index:251666432;visibility:visible;mso-wrap-style:square;mso-wrap-distance-left:9pt;mso-wrap-distance-top:0;mso-wrap-distance-right:9pt;mso-wrap-distance-bottom:0;mso-position-horizontal:absolute;mso-position-horizontal-relative:text;mso-position-vertical:absolute;mso-position-vertical-relative:text" from="-.1pt,5.2pt" to="520.7pt,5.2pt" o:gfxdata="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" strokecolor="#f37123" strokeweight="1pt">
               <v:stroke endcap="round"/>
             </v:line>
           </w:pict>
@@ -4493,7 +4538,7 @@
                           <wp:extent cx="200025" cy="200025"/>
                           <wp:effectExtent l="0" t="0" r="9525" b="9525"/>
                           <wp:docPr id="73" name="Picture 73" title="Software University Foundation">
-                            <a:hlinkClick xmlns:a="http://schemas.openxmlformats.org/drawingml/2006/main" r:id="rId1"/>
+                            <a:hlinkClick xmlns:a="http://schemas.openxmlformats.org/drawingml/2006/main" r:id="rId25"/>
                           </wp:docPr>
                           <wp:cNvGraphicFramePr/>
                           <a:graphic xmlns:a="http://schemas.openxmlformats.org/drawingml/2006/main">
@@ -4501,7 +4546,7 @@
                               <pic:pic xmlns:pic="http://schemas.openxmlformats.org/drawingml/2006/picture">
                                 <pic:nvPicPr>
                                   <pic:cNvPr id="94" name="Picture 4" title="Software University Foundation">
-                                    <a:hlinkClick r:id="rId1"/>
+                                    <a:hlinkClick r:id="rId25"/>
                                   </pic:cNvPr>
                                   <pic:cNvPicPr/>
                                 </pic:nvPicPr>
@@ -11051,7 +11096,7 @@
 </file>
 
 <file path=customXml/itemProps1.xml><?xml version="1.0" encoding="utf-8"?>
-<ds:datastoreItem xmlns:ds="http://schemas.openxmlformats.org/officeDocument/2006/customXml" ds:itemID="{0B0138F7-30FE-4005-8634-C20EEC6AE3D9}">
+<ds:datastoreItem xmlns:ds="http://schemas.openxmlformats.org/officeDocument/2006/customXml" ds:itemID="{1058F343-89DA-4035-AE9C-C90B40A5DC10}">
   <ds:schemaRefs>
     <ds:schemaRef ds:uri="http://schemas.openxmlformats.org/officeDocument/2006/bibliography"/>
   </ds:schemaRefs>

</xml_diff>

<commit_message>
Exercises: Razor Engine (10)
</commit_message>
<xml_diff>
--- a/03/Tasks/3. CSharp-Frameworks-ASPNET-Razor-Engine-Exercises.docx
+++ b/03/Tasks/3. CSharp-Frameworks-ASPNET-Razor-Engine-Exercises.docx
@@ -1031,7 +1031,6 @@
           <w:highlight w:val="green"/>
         </w:rPr>
       </w:pPr>
-      <w:bookmarkStart w:id="0" w:name="_GoBack"/>
       <w:r>
         <w:rPr>
           <w:highlight w:val="green"/>
@@ -1045,7 +1044,6 @@
         <w:t>ube Embedder</w:t>
       </w:r>
     </w:p>
-    <w:bookmarkEnd w:id="0"/>
     <w:p>
       <w:pPr>
         <w:rPr>
@@ -1202,109 +1200,178 @@
     <w:p>
       <w:pPr>
         <w:pStyle w:val="Heading2"/>
-      </w:pPr>
-      <w:r>
+        <w:rPr>
+          <w:highlight w:val="green"/>
+        </w:rPr>
+      </w:pPr>
+      <w:bookmarkStart w:id="0" w:name="_GoBack"/>
+      <w:bookmarkEnd w:id="0"/>
+      <w:r>
+        <w:rPr>
+          <w:highlight w:val="green"/>
+        </w:rPr>
         <w:t>Table Helper</w:t>
       </w:r>
     </w:p>
     <w:p>
-      <w:r>
+      <w:pPr>
+        <w:rPr>
+          <w:highlight w:val="green"/>
+        </w:rPr>
+      </w:pPr>
+      <w:r>
+        <w:rPr>
+          <w:highlight w:val="green"/>
+        </w:rPr>
         <w:t xml:space="preserve">Create a custom Helper </w:t>
       </w:r>
       <w:r>
+        <w:rPr>
+          <w:highlight w:val="green"/>
+        </w:rPr>
         <w:t xml:space="preserve">that allow you easily print a simple table by providing some </w:t>
       </w:r>
       <w:r>
         <w:rPr>
           <w:b/>
+          <w:highlight w:val="green"/>
         </w:rPr>
         <w:t>collection of objects</w:t>
       </w:r>
       <w:r>
+        <w:rPr>
+          <w:highlight w:val="green"/>
+        </w:rPr>
         <w:t xml:space="preserve">. The names of the </w:t>
       </w:r>
       <w:r>
         <w:rPr>
           <w:b/>
+          <w:highlight w:val="green"/>
         </w:rPr>
         <w:t>properties</w:t>
       </w:r>
       <w:r>
+        <w:rPr>
+          <w:highlight w:val="green"/>
+        </w:rPr>
         <w:t xml:space="preserve"> in the object should be used as </w:t>
       </w:r>
       <w:r>
         <w:rPr>
           <w:b/>
+          <w:highlight w:val="green"/>
         </w:rPr>
         <w:t>table headers</w:t>
       </w:r>
       <w:r>
+        <w:rPr>
+          <w:highlight w:val="green"/>
+        </w:rPr>
         <w:t>.</w:t>
       </w:r>
       <w:r>
+        <w:rPr>
+          <w:highlight w:val="green"/>
+        </w:rPr>
         <w:t xml:space="preserve"> Each </w:t>
       </w:r>
       <w:r>
         <w:rPr>
           <w:b/>
+          <w:highlight w:val="green"/>
         </w:rPr>
         <w:t>row</w:t>
       </w:r>
       <w:r>
+        <w:rPr>
+          <w:highlight w:val="green"/>
+        </w:rPr>
         <w:t xml:space="preserve"> of the table should show the data for a </w:t>
       </w:r>
       <w:r>
         <w:rPr>
           <w:b/>
+          <w:highlight w:val="green"/>
         </w:rPr>
         <w:t>single object</w:t>
       </w:r>
       <w:r>
+        <w:rPr>
+          <w:highlight w:val="green"/>
+        </w:rPr>
         <w:t xml:space="preserve"> of the collection.</w:t>
       </w:r>
       <w:r>
+        <w:rPr>
+          <w:highlight w:val="green"/>
+        </w:rPr>
         <w:t xml:space="preserve"> </w:t>
       </w:r>
       <w:r>
+        <w:rPr>
+          <w:highlight w:val="green"/>
+        </w:rPr>
         <w:t xml:space="preserve">Also, </w:t>
       </w:r>
       <w:r>
         <w:rPr>
           <w:b/>
+          <w:highlight w:val="green"/>
         </w:rPr>
         <w:t>none</w:t>
       </w:r>
       <w:r>
         <w:rPr>
           <w:b/>
+          <w:highlight w:val="green"/>
         </w:rPr>
         <w:t xml:space="preserve"> or several CSS classes</w:t>
       </w:r>
       <w:r>
+        <w:rPr>
+          <w:highlight w:val="green"/>
+        </w:rPr>
         <w:t xml:space="preserve"> should be able to be applied to </w:t>
       </w:r>
       <w:r>
+        <w:rPr>
+          <w:highlight w:val="green"/>
+        </w:rPr>
         <w:t xml:space="preserve">style </w:t>
       </w:r>
       <w:r>
+        <w:rPr>
+          <w:highlight w:val="green"/>
+        </w:rPr>
         <w:t xml:space="preserve">the table. </w:t>
       </w:r>
     </w:p>
     <w:p>
       <w:pPr>
         <w:pStyle w:val="Heading3"/>
-      </w:pPr>
-      <w:r>
+        <w:rPr>
+          <w:highlight w:val="green"/>
+        </w:rPr>
+      </w:pPr>
+      <w:r>
+        <w:rPr>
+          <w:highlight w:val="green"/>
+        </w:rPr>
         <w:t>Examples</w:t>
       </w:r>
     </w:p>
     <w:p>
       <w:pPr>
         <w:jc w:val="center"/>
+        <w:rPr>
+          <w:highlight w:val="green"/>
+        </w:rPr>
       </w:pPr>
       <w:r>
         <w:rPr>
           <w:noProof/>
+          <w:highlight w:val="green"/>
         </w:rPr>
         <w:drawing>
           <wp:inline distT="0" distB="0" distL="0" distR="0">
@@ -1361,10 +1428,14 @@
     <w:p>
       <w:pPr>
         <w:jc w:val="center"/>
+        <w:rPr>
+          <w:highlight w:val="green"/>
+        </w:rPr>
       </w:pPr>
       <w:r>
         <w:rPr>
           <w:noProof/>
+          <w:highlight w:val="green"/>
         </w:rPr>
         <w:drawing>
           <wp:inline distT="0" distB="0" distL="0" distR="0">
@@ -1421,10 +1492,14 @@
     <w:p>
       <w:pPr>
         <w:jc w:val="center"/>
+        <w:rPr>
+          <w:highlight w:val="green"/>
+        </w:rPr>
       </w:pPr>
       <w:r>
         <w:rPr>
           <w:noProof/>
+          <w:highlight w:val="green"/>
         </w:rPr>
         <w:drawing>
           <wp:inline distT="0" distB="0" distL="0" distR="0">
@@ -1485,6 +1560,7 @@
       <w:r>
         <w:rPr>
           <w:noProof/>
+          <w:highlight w:val="green"/>
         </w:rPr>
         <w:drawing>
           <wp:inline distT="0" distB="0" distL="0" distR="0">
@@ -3379,7 +3455,7 @@
         </mc:Choice>
         <mc:Fallback>
           <w:pict>
-            <v:line w14:anchorId="499B10A5" id="Straight Connector 1" o:spid="_x0000_s1026" style="position:absolute;flip:y;z-index:251666432;visibility:visible;mso-wrap-style:square;mso-wrap-distance-left:9pt;mso-wrap-distance-top:0;mso-wrap-distance-right:9pt;mso-wrap-distance-bottom:0;mso-position-horizontal:absolute;mso-position-horizontal-relative:text;mso-position-vertical:absolute;mso-position-vertical-relative:text" from="-.1pt,5.2pt" to="520.7pt,5.2pt" o:gfxdata="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" strokecolor="#f37123" strokeweight="1pt">
+            <v:line w14:anchorId="4063EFE1" id="Straight Connector 1" o:spid="_x0000_s1026" style="position:absolute;flip:y;z-index:251666432;visibility:visible;mso-wrap-style:square;mso-wrap-distance-left:9pt;mso-wrap-distance-top:0;mso-wrap-distance-right:9pt;mso-wrap-distance-bottom:0;mso-position-horizontal:absolute;mso-position-horizontal-relative:text;mso-position-vertical:absolute;mso-position-vertical-relative:text" from="-.1pt,5.2pt" to="520.7pt,5.2pt" o:gfxdata="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" strokecolor="#f37123" strokeweight="1pt">
               <v:stroke endcap="round"/>
             </v:line>
           </w:pict>
@@ -3944,7 +4020,7 @@
                                 <wp:extent cx="200025" cy="200025"/>
                                 <wp:effectExtent l="0" t="0" r="9525" b="9525"/>
                                 <wp:docPr id="73" name="Picture 73" title="Software University Foundation">
-                                  <a:hlinkClick xmlns:a="http://schemas.openxmlformats.org/drawingml/2006/main" r:id="rId1"/>
+                                  <a:hlinkClick xmlns:a="http://schemas.openxmlformats.org/drawingml/2006/main" r:id="rId4"/>
                                 </wp:docPr>
                                 <wp:cNvGraphicFramePr/>
                                 <a:graphic xmlns:a="http://schemas.openxmlformats.org/drawingml/2006/main">
@@ -11096,7 +11172,7 @@
 </file>
 
 <file path=customXml/itemProps1.xml><?xml version="1.0" encoding="utf-8"?>
-<ds:datastoreItem xmlns:ds="http://schemas.openxmlformats.org/officeDocument/2006/customXml" ds:itemID="{1058F343-89DA-4035-AE9C-C90B40A5DC10}">
+<ds:datastoreItem xmlns:ds="http://schemas.openxmlformats.org/officeDocument/2006/customXml" ds:itemID="{76F03209-955F-4937-996F-4768F18F9758}">
   <ds:schemaRefs>
     <ds:schemaRef ds:uri="http://schemas.openxmlformats.org/officeDocument/2006/bibliography"/>
   </ds:schemaRefs>

</xml_diff>

<commit_message>
Exercises: Razor Engine (11) v1.0
</commit_message>
<xml_diff>
--- a/03/Tasks/3. CSharp-Frameworks-ASPNET-Razor-Engine-Exercises.docx
+++ b/03/Tasks/3. CSharp-Frameworks-ASPNET-Razor-Engine-Exercises.docx
@@ -1204,8 +1204,6 @@
           <w:highlight w:val="green"/>
         </w:rPr>
       </w:pPr>
-      <w:bookmarkStart w:id="0" w:name="_GoBack"/>
-      <w:bookmarkEnd w:id="0"/>
       <w:r>
         <w:rPr>
           <w:highlight w:val="green"/>
@@ -1726,22 +1724,40 @@
       </w:r>
     </w:p>
     <w:p>
-      <w:r>
+      <w:pPr>
+        <w:rPr>
+          <w:highlight w:val="green"/>
+        </w:rPr>
+      </w:pPr>
+      <w:r>
+        <w:rPr>
+          <w:highlight w:val="green"/>
+        </w:rPr>
         <w:t>The</w:t>
       </w:r>
       <w:r>
+        <w:rPr>
+          <w:highlight w:val="green"/>
+        </w:rPr>
         <w:t xml:space="preserve"> requirements for the</w:t>
       </w:r>
       <w:r>
+        <w:rPr>
+          <w:highlight w:val="green"/>
+        </w:rPr>
         <w:t xml:space="preserve"> </w:t>
       </w:r>
       <w:r>
         <w:rPr>
           <w:b/>
+          <w:highlight w:val="green"/>
         </w:rPr>
         <w:t>models</w:t>
       </w:r>
       <w:r>
+        <w:rPr>
+          <w:highlight w:val="green"/>
+        </w:rPr>
         <w:t xml:space="preserve"> are:</w:t>
       </w:r>
     </w:p>
@@ -1754,11 +1770,13 @@
         </w:numPr>
         <w:rPr>
           <w:b/>
-        </w:rPr>
-      </w:pPr>
-      <w:r>
-        <w:rPr>
-          <w:b/>
+          <w:highlight w:val="green"/>
+        </w:rPr>
+      </w:pPr>
+      <w:r>
+        <w:rPr>
+          <w:b/>
+          <w:highlight w:val="green"/>
         </w:rPr>
         <w:t>User</w:t>
       </w:r>
@@ -1770,56 +1788,80 @@
           <w:ilvl w:val="1"/>
           <w:numId w:val="45"/>
         </w:numPr>
-      </w:pPr>
-      <w:r>
-        <w:rPr>
-          <w:b/>
+        <w:rPr>
+          <w:highlight w:val="green"/>
+        </w:rPr>
+      </w:pPr>
+      <w:r>
+        <w:rPr>
+          <w:b/>
+          <w:highlight w:val="green"/>
         </w:rPr>
         <w:t>Username</w:t>
       </w:r>
       <w:r>
         <w:rPr>
           <w:b/>
+          <w:highlight w:val="green"/>
         </w:rPr>
         <w:t xml:space="preserve"> </w:t>
       </w:r>
       <w:r>
+        <w:rPr>
+          <w:highlight w:val="green"/>
+        </w:rPr>
         <w:t xml:space="preserve">– must be between </w:t>
       </w:r>
       <w:r>
         <w:rPr>
           <w:b/>
+          <w:highlight w:val="green"/>
         </w:rPr>
         <w:t>4</w:t>
       </w:r>
       <w:r>
+        <w:rPr>
+          <w:highlight w:val="green"/>
+        </w:rPr>
         <w:t xml:space="preserve"> and </w:t>
       </w:r>
       <w:r>
         <w:rPr>
           <w:b/>
+          <w:highlight w:val="green"/>
         </w:rPr>
         <w:t>20</w:t>
       </w:r>
       <w:r>
+        <w:rPr>
+          <w:highlight w:val="green"/>
+        </w:rPr>
         <w:t xml:space="preserve"> symbols long and must contain </w:t>
       </w:r>
       <w:r>
         <w:rPr>
           <w:b/>
+          <w:highlight w:val="green"/>
         </w:rPr>
         <w:t>only letters</w:t>
       </w:r>
       <w:r>
+        <w:rPr>
+          <w:highlight w:val="green"/>
+        </w:rPr>
         <w:t xml:space="preserve">. Casing </w:t>
       </w:r>
       <w:r>
         <w:rPr>
           <w:b/>
+          <w:highlight w:val="green"/>
         </w:rPr>
         <w:t>does not</w:t>
       </w:r>
       <w:r>
+        <w:rPr>
+          <w:highlight w:val="green"/>
+        </w:rPr>
         <w:t xml:space="preserve"> matter.</w:t>
       </w:r>
     </w:p>
@@ -1830,19 +1872,27 @@
           <w:ilvl w:val="1"/>
           <w:numId w:val="45"/>
         </w:numPr>
-      </w:pPr>
-      <w:r>
-        <w:rPr>
-          <w:b/>
+        <w:rPr>
+          <w:highlight w:val="green"/>
+        </w:rPr>
+      </w:pPr>
+      <w:r>
+        <w:rPr>
+          <w:b/>
+          <w:highlight w:val="green"/>
         </w:rPr>
         <w:t>Email</w:t>
       </w:r>
       <w:r>
+        <w:rPr>
+          <w:highlight w:val="green"/>
+        </w:rPr>
         <w:t xml:space="preserve"> – must be a </w:t>
       </w:r>
       <w:r>
         <w:rPr>
           <w:b/>
+          <w:highlight w:val="green"/>
         </w:rPr>
         <w:t>valid email address</w:t>
       </w:r>
@@ -1854,43 +1904,60 @@
           <w:ilvl w:val="1"/>
           <w:numId w:val="45"/>
         </w:numPr>
-      </w:pPr>
-      <w:r>
-        <w:rPr>
-          <w:b/>
+        <w:rPr>
+          <w:highlight w:val="green"/>
+        </w:rPr>
+      </w:pPr>
+      <w:r>
+        <w:rPr>
+          <w:b/>
+          <w:highlight w:val="green"/>
         </w:rPr>
         <w:t>P</w:t>
       </w:r>
       <w:r>
         <w:rPr>
           <w:b/>
+          <w:highlight w:val="green"/>
         </w:rPr>
         <w:t>assword</w:t>
       </w:r>
       <w:r>
+        <w:rPr>
+          <w:highlight w:val="green"/>
+        </w:rPr>
         <w:t xml:space="preserve"> – must be at least </w:t>
       </w:r>
       <w:r>
         <w:rPr>
           <w:b/>
+          <w:highlight w:val="green"/>
         </w:rPr>
         <w:t>3 symbols</w:t>
       </w:r>
       <w:r>
+        <w:rPr>
+          <w:highlight w:val="green"/>
+        </w:rPr>
         <w:t xml:space="preserve"> long and can contain only </w:t>
       </w:r>
       <w:r>
         <w:rPr>
           <w:b/>
+          <w:highlight w:val="green"/>
         </w:rPr>
         <w:t>lowercase letters</w:t>
       </w:r>
       <w:r>
+        <w:rPr>
+          <w:highlight w:val="green"/>
+        </w:rPr>
         <w:t xml:space="preserve"> and </w:t>
       </w:r>
       <w:r>
         <w:rPr>
           <w:b/>
+          <w:highlight w:val="green"/>
         </w:rPr>
         <w:t>digits</w:t>
       </w:r>
@@ -1902,43 +1969,65 @@
           <w:ilvl w:val="1"/>
           <w:numId w:val="45"/>
         </w:numPr>
-      </w:pPr>
-      <w:r>
-        <w:rPr>
-          <w:b/>
+        <w:rPr>
+          <w:highlight w:val="green"/>
+        </w:rPr>
+      </w:pPr>
+      <w:r>
+        <w:rPr>
+          <w:b/>
+          <w:highlight w:val="green"/>
         </w:rPr>
         <w:t>P</w:t>
       </w:r>
       <w:r>
         <w:rPr>
           <w:b/>
+          <w:highlight w:val="green"/>
         </w:rPr>
         <w:t>hone</w:t>
       </w:r>
       <w:r>
+        <w:rPr>
+          <w:highlight w:val="green"/>
+        </w:rPr>
         <w:t xml:space="preserve"> </w:t>
       </w:r>
       <w:r>
+        <w:rPr>
+          <w:highlight w:val="green"/>
+        </w:rPr>
         <w:t>–</w:t>
       </w:r>
       <w:r>
+        <w:rPr>
+          <w:highlight w:val="green"/>
+        </w:rPr>
         <w:t xml:space="preserve"> </w:t>
       </w:r>
       <w:r>
+        <w:rPr>
+          <w:highlight w:val="green"/>
+        </w:rPr>
         <w:t>must start with “</w:t>
       </w:r>
       <w:r>
         <w:rPr>
           <w:b/>
+          <w:highlight w:val="green"/>
         </w:rPr>
         <w:t>+</w:t>
       </w:r>
       <w:r>
+        <w:rPr>
+          <w:highlight w:val="green"/>
+        </w:rPr>
         <w:t xml:space="preserve">” sign followed by </w:t>
       </w:r>
       <w:r>
         <w:rPr>
           <w:b/>
+          <w:highlight w:val="green"/>
         </w:rPr>
         <w:t>10 to 12 digits</w:t>
       </w:r>
@@ -1952,11 +2041,13 @@
         </w:numPr>
         <w:rPr>
           <w:b/>
-        </w:rPr>
-      </w:pPr>
-      <w:r>
-        <w:rPr>
-          <w:b/>
+          <w:highlight w:val="green"/>
+        </w:rPr>
+      </w:pPr>
+      <w:r>
+        <w:rPr>
+          <w:b/>
+          <w:highlight w:val="green"/>
         </w:rPr>
         <w:t>Camera</w:t>
       </w:r>
@@ -1968,46 +2059,66 @@
           <w:ilvl w:val="1"/>
           <w:numId w:val="45"/>
         </w:numPr>
-      </w:pPr>
-      <w:r>
-        <w:rPr>
-          <w:b/>
+        <w:rPr>
+          <w:highlight w:val="green"/>
+        </w:rPr>
+      </w:pPr>
+      <w:r>
+        <w:rPr>
+          <w:b/>
+          <w:highlight w:val="green"/>
         </w:rPr>
         <w:t>Make</w:t>
       </w:r>
       <w:r>
+        <w:rPr>
+          <w:highlight w:val="green"/>
+        </w:rPr>
         <w:t xml:space="preserve"> – makes can be only </w:t>
       </w:r>
       <w:r>
         <w:rPr>
           <w:b/>
+          <w:highlight w:val="green"/>
         </w:rPr>
         <w:t>Canon</w:t>
       </w:r>
       <w:r>
+        <w:rPr>
+          <w:highlight w:val="green"/>
+        </w:rPr>
         <w:t xml:space="preserve">, </w:t>
       </w:r>
       <w:r>
         <w:rPr>
           <w:b/>
+          <w:highlight w:val="green"/>
         </w:rPr>
         <w:t>Nikon</w:t>
       </w:r>
       <w:r>
+        <w:rPr>
+          <w:highlight w:val="green"/>
+        </w:rPr>
         <w:t xml:space="preserve">, </w:t>
       </w:r>
       <w:r>
         <w:rPr>
           <w:b/>
+          <w:highlight w:val="green"/>
         </w:rPr>
         <w:t>Penta</w:t>
       </w:r>
       <w:r>
+        <w:rPr>
+          <w:highlight w:val="green"/>
+        </w:rPr>
         <w:t xml:space="preserve"> or </w:t>
       </w:r>
       <w:r>
         <w:rPr>
           <w:b/>
+          <w:highlight w:val="green"/>
         </w:rPr>
         <w:t>Sony</w:t>
       </w:r>
@@ -2019,50 +2130,73 @@
           <w:ilvl w:val="1"/>
           <w:numId w:val="45"/>
         </w:numPr>
-      </w:pPr>
-      <w:r>
-        <w:rPr>
-          <w:b/>
+        <w:rPr>
+          <w:highlight w:val="green"/>
+        </w:rPr>
+      </w:pPr>
+      <w:r>
+        <w:rPr>
+          <w:b/>
+          <w:highlight w:val="green"/>
         </w:rPr>
         <w:t>Model</w:t>
       </w:r>
       <w:r>
+        <w:rPr>
+          <w:highlight w:val="green"/>
+        </w:rPr>
         <w:t xml:space="preserve"> – can contain </w:t>
       </w:r>
       <w:r>
         <w:rPr>
           <w:b/>
+          <w:highlight w:val="green"/>
         </w:rPr>
         <w:t>only uppercase letters</w:t>
       </w:r>
       <w:r>
+        <w:rPr>
+          <w:highlight w:val="green"/>
+        </w:rPr>
         <w:t xml:space="preserve">, </w:t>
       </w:r>
       <w:r>
         <w:rPr>
           <w:b/>
+          <w:highlight w:val="green"/>
         </w:rPr>
         <w:t>digits</w:t>
       </w:r>
       <w:r>
+        <w:rPr>
+          <w:highlight w:val="green"/>
+        </w:rPr>
         <w:t xml:space="preserve"> and </w:t>
       </w:r>
       <w:r>
         <w:rPr>
           <w:b/>
+          <w:highlight w:val="green"/>
         </w:rPr>
         <w:t>dash</w:t>
       </w:r>
       <w:r>
+        <w:rPr>
+          <w:highlight w:val="green"/>
+        </w:rPr>
         <w:t xml:space="preserve"> (“</w:t>
       </w:r>
       <w:r>
         <w:rPr>
           <w:b/>
+          <w:highlight w:val="green"/>
         </w:rPr>
         <w:t>-</w:t>
       </w:r>
       <w:r>
+        <w:rPr>
+          <w:highlight w:val="green"/>
+        </w:rPr>
         <w:t>“). Cannot be empty</w:t>
       </w:r>
     </w:p>
@@ -2073,32 +2207,47 @@
           <w:ilvl w:val="1"/>
           <w:numId w:val="45"/>
         </w:numPr>
-      </w:pPr>
-      <w:r>
-        <w:rPr>
-          <w:b/>
+        <w:rPr>
+          <w:highlight w:val="green"/>
+        </w:rPr>
+      </w:pPr>
+      <w:r>
+        <w:rPr>
+          <w:b/>
+          <w:highlight w:val="green"/>
         </w:rPr>
         <w:t>Price</w:t>
       </w:r>
       <w:r>
+        <w:rPr>
+          <w:highlight w:val="green"/>
+        </w:rPr>
         <w:t xml:space="preserve"> – floating point number with precision to </w:t>
       </w:r>
       <w:r>
         <w:rPr>
           <w:b/>
+          <w:highlight w:val="green"/>
         </w:rPr>
         <w:t>2 digits</w:t>
       </w:r>
       <w:r>
+        <w:rPr>
+          <w:highlight w:val="green"/>
+        </w:rPr>
         <w:t xml:space="preserve"> </w:t>
       </w:r>
       <w:r>
         <w:rPr>
           <w:b/>
+          <w:highlight w:val="green"/>
         </w:rPr>
         <w:t>after</w:t>
       </w:r>
       <w:r>
+        <w:rPr>
+          <w:highlight w:val="green"/>
+        </w:rPr>
         <w:t xml:space="preserve"> floating point</w:t>
       </w:r>
     </w:p>
@@ -2109,25 +2258,34 @@
           <w:ilvl w:val="1"/>
           <w:numId w:val="45"/>
         </w:numPr>
-      </w:pPr>
-      <w:r>
-        <w:rPr>
-          <w:b/>
+        <w:rPr>
+          <w:highlight w:val="green"/>
+        </w:rPr>
+      </w:pPr>
+      <w:r>
+        <w:rPr>
+          <w:b/>
+          <w:highlight w:val="green"/>
         </w:rPr>
         <w:t>Quantity</w:t>
       </w:r>
       <w:r>
+        <w:rPr>
+          <w:highlight w:val="green"/>
+        </w:rPr>
         <w:t xml:space="preserve"> – integer number in range </w:t>
       </w:r>
       <w:r>
         <w:rPr>
           <w:b/>
+          <w:highlight w:val="green"/>
         </w:rPr>
         <w:t>0 –</w:t>
       </w:r>
       <w:r>
         <w:rPr>
           <w:b/>
+          <w:highlight w:val="green"/>
         </w:rPr>
         <w:t xml:space="preserve"> 100</w:t>
       </w:r>
@@ -2139,44 +2297,66 @@
           <w:ilvl w:val="1"/>
           <w:numId w:val="45"/>
         </w:numPr>
-      </w:pPr>
-      <w:r>
-        <w:rPr>
-          <w:b/>
+        <w:rPr>
+          <w:highlight w:val="green"/>
+        </w:rPr>
+      </w:pPr>
+      <w:r>
+        <w:rPr>
+          <w:b/>
+          <w:highlight w:val="green"/>
         </w:rPr>
         <w:t>M</w:t>
       </w:r>
       <w:r>
         <w:rPr>
           <w:b/>
+          <w:highlight w:val="green"/>
         </w:rPr>
         <w:t>in</w:t>
       </w:r>
       <w:r>
         <w:rPr>
           <w:b/>
+          <w:highlight w:val="green"/>
         </w:rPr>
         <w:t xml:space="preserve"> shutter speed</w:t>
       </w:r>
       <w:r>
+        <w:rPr>
+          <w:highlight w:val="green"/>
+        </w:rPr>
         <w:t xml:space="preserve"> </w:t>
       </w:r>
       <w:r>
+        <w:rPr>
+          <w:highlight w:val="green"/>
+        </w:rPr>
         <w:t>–</w:t>
       </w:r>
       <w:r>
+        <w:rPr>
+          <w:highlight w:val="green"/>
+        </w:rPr>
         <w:t xml:space="preserve"> </w:t>
       </w:r>
       <w:r>
+        <w:rPr>
+          <w:highlight w:val="green"/>
+        </w:rPr>
         <w:t xml:space="preserve">integer number in range </w:t>
       </w:r>
       <w:r>
         <w:rPr>
           <w:b/>
+          <w:highlight w:val="green"/>
         </w:rPr>
         <w:t>1 to 30</w:t>
       </w:r>
       <w:r>
+        <w:rPr>
+          <w:highlight w:val="green"/>
+        </w:rPr>
         <w:t xml:space="preserve"> (seconds)</w:t>
       </w:r>
     </w:p>
@@ -2187,41 +2367,55 @@
           <w:ilvl w:val="1"/>
           <w:numId w:val="45"/>
         </w:numPr>
-      </w:pPr>
-      <w:r>
-        <w:rPr>
-          <w:b/>
+        <w:rPr>
+          <w:highlight w:val="green"/>
+        </w:rPr>
+      </w:pPr>
+      <w:r>
+        <w:rPr>
+          <w:b/>
+          <w:highlight w:val="green"/>
         </w:rPr>
         <w:t>M</w:t>
       </w:r>
       <w:r>
         <w:rPr>
           <w:b/>
+          <w:highlight w:val="green"/>
         </w:rPr>
         <w:t>ax</w:t>
       </w:r>
       <w:r>
         <w:rPr>
           <w:b/>
+          <w:highlight w:val="green"/>
         </w:rPr>
         <w:t xml:space="preserve"> shutter speed</w:t>
       </w:r>
       <w:r>
+        <w:rPr>
+          <w:highlight w:val="green"/>
+        </w:rPr>
         <w:t xml:space="preserve"> – integer number in range </w:t>
       </w:r>
       <w:r>
         <w:rPr>
           <w:b/>
+          <w:highlight w:val="green"/>
         </w:rPr>
         <w:t xml:space="preserve">2000 to </w:t>
       </w:r>
       <w:r>
         <w:rPr>
           <w:b/>
+          <w:highlight w:val="green"/>
         </w:rPr>
         <w:t>8000</w:t>
       </w:r>
       <w:r>
+        <w:rPr>
+          <w:highlight w:val="green"/>
+        </w:rPr>
         <w:t xml:space="preserve"> (fraction of a second)</w:t>
       </w:r>
     </w:p>
@@ -2232,34 +2426,46 @@
           <w:ilvl w:val="1"/>
           <w:numId w:val="45"/>
         </w:numPr>
-      </w:pPr>
-      <w:r>
-        <w:rPr>
-          <w:b/>
+        <w:rPr>
+          <w:highlight w:val="green"/>
+        </w:rPr>
+      </w:pPr>
+      <w:r>
+        <w:rPr>
+          <w:b/>
+          <w:highlight w:val="green"/>
         </w:rPr>
         <w:t>M</w:t>
       </w:r>
       <w:r>
         <w:rPr>
           <w:b/>
+          <w:highlight w:val="green"/>
         </w:rPr>
         <w:t>in</w:t>
       </w:r>
       <w:r>
         <w:rPr>
           <w:b/>
+          <w:highlight w:val="green"/>
         </w:rPr>
         <w:t xml:space="preserve"> ISO</w:t>
       </w:r>
       <w:r>
+        <w:rPr>
+          <w:highlight w:val="green"/>
+        </w:rPr>
         <w:t xml:space="preserve"> – can be </w:t>
       </w:r>
       <w:r>
         <w:rPr>
           <w:b/>
+          <w:highlight w:val="green"/>
         </w:rPr>
         <w:t>50 or 100</w:t>
       </w:r>
+      <w:bookmarkStart w:id="0" w:name="_GoBack"/>
+      <w:bookmarkEnd w:id="0"/>
     </w:p>
     <w:p>
       <w:pPr>
@@ -2268,34 +2474,57 @@
           <w:ilvl w:val="1"/>
           <w:numId w:val="45"/>
         </w:numPr>
-      </w:pPr>
-      <w:r>
-        <w:rPr>
-          <w:b/>
+        <w:rPr>
+          <w:highlight w:val="green"/>
+        </w:rPr>
+      </w:pPr>
+      <w:r>
+        <w:rPr>
+          <w:b/>
+          <w:highlight w:val="green"/>
         </w:rPr>
         <w:t>Max</w:t>
       </w:r>
       <w:r>
         <w:rPr>
           <w:b/>
+          <w:highlight w:val="green"/>
         </w:rPr>
         <w:t xml:space="preserve"> ISO</w:t>
       </w:r>
       <w:r>
+        <w:rPr>
+          <w:highlight w:val="green"/>
+        </w:rPr>
         <w:t xml:space="preserve"> – integer number in range </w:t>
       </w:r>
-      <w:r>
-        <w:rPr>
-          <w:b/>
+      <w:bookmarkStart w:id="1" w:name="OLE_LINK3"/>
+      <w:bookmarkStart w:id="2" w:name="OLE_LINK4"/>
+      <w:r>
+        <w:rPr>
+          <w:b/>
+          <w:highlight w:val="green"/>
         </w:rPr>
         <w:t>200 to 409600</w:t>
       </w:r>
       <w:r>
-        <w:t xml:space="preserve"> and must be </w:t>
-      </w:r>
-      <w:r>
-        <w:rPr>
-          <w:b/>
+        <w:rPr>
+          <w:highlight w:val="green"/>
+        </w:rPr>
+        <w:t xml:space="preserve"> </w:t>
+      </w:r>
+      <w:bookmarkEnd w:id="1"/>
+      <w:bookmarkEnd w:id="2"/>
+      <w:r>
+        <w:rPr>
+          <w:highlight w:val="green"/>
+        </w:rPr>
+        <w:t xml:space="preserve">and must be </w:t>
+      </w:r>
+      <w:r>
+        <w:rPr>
+          <w:b/>
+          <w:highlight w:val="green"/>
         </w:rPr>
         <w:t>dividable by 100</w:t>
       </w:r>
@@ -2307,40 +2536,54 @@
           <w:ilvl w:val="1"/>
           <w:numId w:val="45"/>
         </w:numPr>
-      </w:pPr>
-      <w:r>
-        <w:rPr>
-          <w:b/>
+        <w:rPr>
+          <w:highlight w:val="green"/>
+        </w:rPr>
+      </w:pPr>
+      <w:r>
+        <w:rPr>
+          <w:b/>
+          <w:highlight w:val="green"/>
         </w:rPr>
         <w:t xml:space="preserve">Is </w:t>
       </w:r>
       <w:r>
         <w:rPr>
           <w:b/>
+          <w:highlight w:val="green"/>
         </w:rPr>
         <w:t>Full F</w:t>
       </w:r>
       <w:r>
         <w:rPr>
           <w:b/>
+          <w:highlight w:val="green"/>
         </w:rPr>
         <w:t>rame</w:t>
       </w:r>
       <w:r>
+        <w:rPr>
+          <w:highlight w:val="green"/>
+        </w:rPr>
         <w:t xml:space="preserve"> – </w:t>
       </w:r>
       <w:r>
         <w:rPr>
           <w:b/>
+          <w:highlight w:val="green"/>
         </w:rPr>
         <w:t>yes</w:t>
       </w:r>
       <w:r>
+        <w:rPr>
+          <w:highlight w:val="green"/>
+        </w:rPr>
         <w:t xml:space="preserve"> or </w:t>
       </w:r>
       <w:r>
         <w:rPr>
           <w:b/>
+          <w:highlight w:val="green"/>
         </w:rPr>
         <w:t>no</w:t>
       </w:r>
@@ -2352,31 +2595,41 @@
           <w:ilvl w:val="1"/>
           <w:numId w:val="45"/>
         </w:numPr>
-      </w:pPr>
-      <w:r>
-        <w:rPr>
-          <w:b/>
+        <w:rPr>
+          <w:highlight w:val="green"/>
+        </w:rPr>
+      </w:pPr>
+      <w:r>
+        <w:rPr>
+          <w:b/>
+          <w:highlight w:val="green"/>
         </w:rPr>
         <w:t xml:space="preserve">Video </w:t>
       </w:r>
       <w:r>
         <w:rPr>
           <w:b/>
+          <w:highlight w:val="green"/>
         </w:rPr>
         <w:t>R</w:t>
       </w:r>
       <w:r>
         <w:rPr>
           <w:b/>
+          <w:highlight w:val="green"/>
         </w:rPr>
         <w:t>esolution</w:t>
       </w:r>
       <w:r>
+        <w:rPr>
+          <w:highlight w:val="green"/>
+        </w:rPr>
         <w:t xml:space="preserve"> – described with text </w:t>
       </w:r>
       <w:r>
         <w:rPr>
           <w:b/>
+          <w:highlight w:val="green"/>
         </w:rPr>
         <w:t>no longer than 15 symbols</w:t>
       </w:r>
@@ -2388,58 +2641,81 @@
           <w:ilvl w:val="1"/>
           <w:numId w:val="45"/>
         </w:numPr>
-      </w:pPr>
-      <w:r>
-        <w:rPr>
-          <w:b/>
+        <w:rPr>
+          <w:highlight w:val="green"/>
+        </w:rPr>
+      </w:pPr>
+      <w:r>
+        <w:rPr>
+          <w:b/>
+          <w:highlight w:val="green"/>
         </w:rPr>
         <w:t xml:space="preserve">Light </w:t>
       </w:r>
       <w:r>
         <w:rPr>
           <w:b/>
+          <w:highlight w:val="green"/>
         </w:rPr>
         <w:t>M</w:t>
       </w:r>
       <w:r>
         <w:rPr>
           <w:b/>
+          <w:highlight w:val="green"/>
         </w:rPr>
         <w:t>ete</w:t>
       </w:r>
       <w:r>
         <w:rPr>
           <w:b/>
+          <w:highlight w:val="green"/>
         </w:rPr>
         <w:t>ring</w:t>
       </w:r>
       <w:r>
+        <w:rPr>
+          <w:highlight w:val="green"/>
+        </w:rPr>
         <w:t xml:space="preserve"> – can be </w:t>
       </w:r>
       <w:r>
         <w:rPr>
           <w:b/>
+          <w:highlight w:val="green"/>
         </w:rPr>
         <w:t>spot</w:t>
       </w:r>
       <w:r>
+        <w:rPr>
+          <w:highlight w:val="green"/>
+        </w:rPr>
         <w:t xml:space="preserve">, </w:t>
       </w:r>
-      <w:r>
-        <w:rPr>
-          <w:b/>
+      <w:bookmarkStart w:id="3" w:name="OLE_LINK1"/>
+      <w:bookmarkStart w:id="4" w:name="OLE_LINK2"/>
+      <w:r>
+        <w:rPr>
+          <w:b/>
+          <w:highlight w:val="green"/>
         </w:rPr>
         <w:t>center-weighted</w:t>
       </w:r>
       <w:r>
+        <w:rPr>
+          <w:highlight w:val="green"/>
+        </w:rPr>
         <w:t xml:space="preserve"> and </w:t>
       </w:r>
       <w:r>
         <w:rPr>
           <w:b/>
+          <w:highlight w:val="green"/>
         </w:rPr>
         <w:t>evaluative</w:t>
       </w:r>
+      <w:bookmarkEnd w:id="3"/>
+      <w:bookmarkEnd w:id="4"/>
     </w:p>
     <w:p>
       <w:pPr>
@@ -2448,22 +2724,33 @@
           <w:ilvl w:val="1"/>
           <w:numId w:val="45"/>
         </w:numPr>
-      </w:pPr>
-      <w:r>
-        <w:rPr>
-          <w:b/>
+        <w:rPr>
+          <w:highlight w:val="green"/>
+        </w:rPr>
+      </w:pPr>
+      <w:r>
+        <w:rPr>
+          <w:b/>
+          <w:highlight w:val="green"/>
         </w:rPr>
         <w:t>Description</w:t>
       </w:r>
       <w:r>
+        <w:rPr>
+          <w:highlight w:val="green"/>
+        </w:rPr>
         <w:t xml:space="preserve"> </w:t>
       </w:r>
       <w:r>
+        <w:rPr>
+          <w:highlight w:val="green"/>
+        </w:rPr>
         <w:t xml:space="preserve">– details for the camera with no more than </w:t>
       </w:r>
       <w:r>
         <w:rPr>
           <w:b/>
+          <w:highlight w:val="green"/>
         </w:rPr>
         <w:t>6000 symbols</w:t>
       </w:r>
@@ -2475,34 +2762,47 @@
           <w:ilvl w:val="1"/>
           <w:numId w:val="45"/>
         </w:numPr>
-      </w:pPr>
-      <w:r>
-        <w:rPr>
-          <w:b/>
+        <w:rPr>
+          <w:highlight w:val="green"/>
+        </w:rPr>
+      </w:pPr>
+      <w:r>
+        <w:rPr>
+          <w:b/>
+          <w:highlight w:val="green"/>
         </w:rPr>
         <w:t xml:space="preserve">Image </w:t>
       </w:r>
       <w:r>
         <w:rPr>
           <w:b/>
+          <w:highlight w:val="green"/>
         </w:rPr>
         <w:t>URL</w:t>
       </w:r>
       <w:r>
+        <w:rPr>
+          <w:highlight w:val="green"/>
+        </w:rPr>
         <w:t xml:space="preserve"> – must start with </w:t>
       </w:r>
       <w:r>
         <w:rPr>
           <w:b/>
+          <w:highlight w:val="green"/>
         </w:rPr>
         <w:t>http://</w:t>
       </w:r>
       <w:r>
+        <w:rPr>
+          <w:highlight w:val="green"/>
+        </w:rPr>
         <w:t xml:space="preserve"> or </w:t>
       </w:r>
       <w:r>
         <w:rPr>
           <w:b/>
+          <w:highlight w:val="green"/>
         </w:rPr>
         <w:t>https://</w:t>
       </w:r>
@@ -3455,7 +3755,7 @@
         </mc:Choice>
         <mc:Fallback>
           <w:pict>
-            <v:line w14:anchorId="4063EFE1" id="Straight Connector 1" o:spid="_x0000_s1026" style="position:absolute;flip:y;z-index:251666432;visibility:visible;mso-wrap-style:square;mso-wrap-distance-left:9pt;mso-wrap-distance-top:0;mso-wrap-distance-right:9pt;mso-wrap-distance-bottom:0;mso-position-horizontal:absolute;mso-position-horizontal-relative:text;mso-position-vertical:absolute;mso-position-vertical-relative:text" from="-.1pt,5.2pt" to="520.7pt,5.2pt" o:gfxdata="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" strokecolor="#f37123" strokeweight="1pt">
+            <v:line w14:anchorId="51D4C11E" id="Straight Connector 1" o:spid="_x0000_s1026" style="position:absolute;flip:y;z-index:251666432;visibility:visible;mso-wrap-style:square;mso-wrap-distance-left:9pt;mso-wrap-distance-top:0;mso-wrap-distance-right:9pt;mso-wrap-distance-bottom:0;mso-position-horizontal:absolute;mso-position-horizontal-relative:text;mso-position-vertical:absolute;mso-position-vertical-relative:text" from="-.1pt,5.2pt" to="520.7pt,5.2pt" o:gfxdata="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" strokecolor="#f37123" strokeweight="1pt">
               <v:stroke endcap="round"/>
             </v:line>
           </w:pict>
@@ -4028,7 +4328,7 @@
                                     <pic:pic xmlns:pic="http://schemas.openxmlformats.org/drawingml/2006/picture">
                                       <pic:nvPicPr>
                                         <pic:cNvPr id="94" name="Picture 4" title="Software University Foundation">
-                                          <a:hlinkClick r:id="rId1"/>
+                                          <a:hlinkClick r:id="rId4"/>
                                         </pic:cNvPr>
                                         <pic:cNvPicPr/>
                                       </pic:nvPicPr>
@@ -4614,7 +4914,7 @@
                           <wp:extent cx="200025" cy="200025"/>
                           <wp:effectExtent l="0" t="0" r="9525" b="9525"/>
                           <wp:docPr id="73" name="Picture 73" title="Software University Foundation">
-                            <a:hlinkClick xmlns:a="http://schemas.openxmlformats.org/drawingml/2006/main" r:id="rId25"/>
+                            <a:hlinkClick xmlns:a="http://schemas.openxmlformats.org/drawingml/2006/main" r:id="rId4"/>
                           </wp:docPr>
                           <wp:cNvGraphicFramePr/>
                           <a:graphic xmlns:a="http://schemas.openxmlformats.org/drawingml/2006/main">
@@ -11172,7 +11472,7 @@
 </file>
 
 <file path=customXml/itemProps1.xml><?xml version="1.0" encoding="utf-8"?>
-<ds:datastoreItem xmlns:ds="http://schemas.openxmlformats.org/officeDocument/2006/customXml" ds:itemID="{76F03209-955F-4937-996F-4768F18F9758}">
+<ds:datastoreItem xmlns:ds="http://schemas.openxmlformats.org/officeDocument/2006/customXml" ds:itemID="{9DC90363-5F68-425C-8EA7-B3FEB26B23AD}">
   <ds:schemaRefs>
     <ds:schemaRef ds:uri="http://schemas.openxmlformats.org/officeDocument/2006/bibliography"/>
   </ds:schemaRefs>

</xml_diff>